<commit_message>
Simple updates to the rules document
</commit_message>
<xml_diff>
--- a/Coding_and_GitHub rules for FRAM_CRAWLER_2.docx
+++ b/Coding_and_GitHub rules for FRAM_CRAWLER_2.docx
@@ -133,7 +133,25 @@
           <w:sz w:val="24"/>
           <w:szCs w:val="24"/>
         </w:rPr>
-        <w:t xml:space="preserve">After finishing the development process for a feature, the main branch needs to be merged in the feature branch, and the code must be built after the merge, then merge the feature branch back into the main branch. </w:t>
+        <w:t xml:space="preserve">After finishing the development process for a feature, the main branch needs to be merged in the feature branch, and the code must be built after the </w:t>
+      </w:r>
+      <w:proofErr w:type="gramStart"/>
+      <w:r>
+        <w:rPr>
+          <w:rFonts w:asciiTheme="majorBidi" w:hAnsiTheme="majorBidi" w:cstheme="majorBidi"/>
+          <w:sz w:val="24"/>
+          <w:szCs w:val="24"/>
+        </w:rPr>
+        <w:t>merge</w:t>
+      </w:r>
+      <w:proofErr w:type="gramEnd"/>
+      <w:r>
+        <w:rPr>
+          <w:rFonts w:asciiTheme="majorBidi" w:hAnsiTheme="majorBidi" w:cstheme="majorBidi"/>
+          <w:sz w:val="24"/>
+          <w:szCs w:val="24"/>
+        </w:rPr>
+        <w:t xml:space="preserve">, then merge the feature branch back into the main branch. </w:t>
       </w:r>
     </w:p>
     <w:p>
@@ -223,7 +241,81 @@
           <w:sz w:val="24"/>
           <w:szCs w:val="24"/>
         </w:rPr>
-        <w:t xml:space="preserve">If GitKraken is being used, do not hit the “Stage all changes” command, until it is confirmed that the venv, and python configurations are not being changed. </w:t>
+        <w:t xml:space="preserve">If </w:t>
+      </w:r>
+      <w:proofErr w:type="spellStart"/>
+      <w:r>
+        <w:rPr>
+          <w:rFonts w:asciiTheme="majorBidi" w:hAnsiTheme="majorBidi" w:cstheme="majorBidi"/>
+          <w:sz w:val="24"/>
+          <w:szCs w:val="24"/>
+        </w:rPr>
+        <w:t>GitKraken</w:t>
+      </w:r>
+      <w:proofErr w:type="spellEnd"/>
+      <w:r>
+        <w:rPr>
+          <w:rFonts w:asciiTheme="majorBidi" w:hAnsiTheme="majorBidi" w:cstheme="majorBidi"/>
+          <w:sz w:val="24"/>
+          <w:szCs w:val="24"/>
+        </w:rPr>
+        <w:t xml:space="preserve"> is being used, do not hit the “Stage all changes” command, until it is confirmed that the </w:t>
+      </w:r>
+      <w:proofErr w:type="spellStart"/>
+      <w:r>
+        <w:rPr>
+          <w:rFonts w:asciiTheme="majorBidi" w:hAnsiTheme="majorBidi" w:cstheme="majorBidi"/>
+          <w:sz w:val="24"/>
+          <w:szCs w:val="24"/>
+        </w:rPr>
+        <w:t>venv</w:t>
+      </w:r>
+      <w:proofErr w:type="spellEnd"/>
+      <w:r>
+        <w:rPr>
+          <w:rFonts w:asciiTheme="majorBidi" w:hAnsiTheme="majorBidi" w:cstheme="majorBidi"/>
+          <w:sz w:val="24"/>
+          <w:szCs w:val="24"/>
+        </w:rPr>
+        <w:t xml:space="preserve">, and python configurations are not being </w:t>
+      </w:r>
+      <w:r>
+        <w:rPr>
+          <w:rFonts w:asciiTheme="majorBidi" w:hAnsiTheme="majorBidi" w:cstheme="majorBidi"/>
+          <w:sz w:val="24"/>
+          <w:szCs w:val="24"/>
+        </w:rPr>
+        <w:t>committed</w:t>
+      </w:r>
+      <w:r>
+        <w:rPr>
+          <w:rFonts w:asciiTheme="majorBidi" w:hAnsiTheme="majorBidi" w:cstheme="majorBidi"/>
+          <w:sz w:val="24"/>
+          <w:szCs w:val="24"/>
+        </w:rPr>
+        <w:t xml:space="preserve">. </w:t>
+      </w:r>
+    </w:p>
+    <w:p>
+      <w:pPr>
+        <w:pStyle w:val="ListParagraph"/>
+        <w:numPr>
+          <w:ilvl w:val="0"/>
+          <w:numId w:val="2"/>
+        </w:numPr>
+        <w:rPr>
+          <w:rFonts w:asciiTheme="majorBidi" w:hAnsiTheme="majorBidi" w:cstheme="majorBidi"/>
+          <w:sz w:val="24"/>
+          <w:szCs w:val="24"/>
+        </w:rPr>
+      </w:pPr>
+      <w:r>
+        <w:rPr>
+          <w:rFonts w:asciiTheme="majorBidi" w:hAnsiTheme="majorBidi" w:cstheme="majorBidi"/>
+          <w:sz w:val="24"/>
+          <w:szCs w:val="24"/>
+        </w:rPr>
+        <w:t>Warnings should not be merged into main except if it is justified and approved by the team.</w:t>
       </w:r>
     </w:p>
     <w:p>

</xml_diff>